<commit_message>
Updated files with changes
</commit_message>
<xml_diff>
--- a/Day 2 - CourierManagement.docx
+++ b/Day 2 - CourierManagement.docx
@@ -229,32 +229,6 @@
         <w:rPr>
           <w:rFonts w:ascii="Times New Roman" w:hAnsi="Times New Roman" w:cs="Times New Roman"/>
         </w:rPr>
-        <w:t xml:space="preserve">9. Calculate the total number of packages for each courier. </w:t>
-      </w:r>
-    </w:p>
-    <w:p>
-      <w:pPr>
-        <w:rPr>
-          <w:rFonts w:ascii="Times New Roman" w:hAnsi="Times New Roman" w:cs="Times New Roman"/>
-        </w:rPr>
-      </w:pPr>
-      <w:r>
-        <w:rPr>
-          <w:rFonts w:ascii="Times New Roman" w:hAnsi="Times New Roman" w:cs="Times New Roman"/>
-        </w:rPr>
-        <w:t xml:space="preserve">10. Find the average delivery time for each courier </w:t>
-      </w:r>
-    </w:p>
-    <w:p>
-      <w:pPr>
-        <w:rPr>
-          <w:rFonts w:ascii="Times New Roman" w:hAnsi="Times New Roman" w:cs="Times New Roman"/>
-        </w:rPr>
-      </w:pPr>
-      <w:r>
-        <w:rPr>
-          <w:rFonts w:ascii="Times New Roman" w:hAnsi="Times New Roman" w:cs="Times New Roman"/>
-        </w:rPr>
         <w:t xml:space="preserve">11. List all packages with a specific weight range: </w:t>
       </w:r>
     </w:p>
@@ -293,9 +267,22 @@
     <w:p>
       <w:pPr>
         <w:rPr>
-          <w:rFonts w:ascii="Courier New" w:hAnsi="Courier New" w:cs="Courier New"/>
-        </w:rPr>
-      </w:pPr>
+          <w:rFonts w:ascii="Times New Roman" w:hAnsi="Times New Roman" w:cs="Times New Roman"/>
+        </w:rPr>
+      </w:pPr>
+    </w:p>
+    <w:p>
+      <w:pPr>
+        <w:rPr>
+          <w:rFonts w:ascii="Courier New" w:hAnsi="Courier New" w:cs="Courier New"/>
+        </w:rPr>
+      </w:pPr>
+      <w:r>
+        <w:rPr>
+          <w:rFonts w:ascii="Times New Roman" w:hAnsi="Times New Roman" w:cs="Times New Roman"/>
+        </w:rPr>
+        <w:t>1. List all customers:</w:t>
+      </w:r>
     </w:p>
     <w:p>
       <w:pPr>
@@ -611,9 +598,23 @@
     <w:p>
       <w:pPr>
         <w:rPr>
-          <w:rFonts w:ascii="Courier New" w:hAnsi="Courier New" w:cs="Courier New"/>
-        </w:rPr>
-      </w:pPr>
+          <w:rFonts w:ascii="Times New Roman" w:hAnsi="Times New Roman" w:cs="Times New Roman"/>
+        </w:rPr>
+      </w:pPr>
+    </w:p>
+    <w:p>
+      <w:pPr>
+        <w:rPr>
+          <w:rFonts w:ascii="Times New Roman" w:hAnsi="Times New Roman" w:cs="Times New Roman"/>
+        </w:rPr>
+      </w:pPr>
+      <w:r>
+        <w:rPr>
+          <w:rFonts w:ascii="Times New Roman" w:hAnsi="Times New Roman" w:cs="Times New Roman"/>
+        </w:rPr>
+        <w:lastRenderedPageBreak/>
+        <w:t xml:space="preserve">2. List all orders for a specific customer: </w:t>
+      </w:r>
     </w:p>
     <w:p>
       <w:pPr>
@@ -668,11 +669,15 @@
       <w:pPr>
         <w:rPr>
           <w:rFonts w:ascii="Courier New" w:hAnsi="Courier New" w:cs="Courier New"/>
-        </w:rPr>
-      </w:pPr>
-      <w:r>
-        <w:rPr>
-          <w:rFonts w:ascii="Courier New" w:hAnsi="Courier New" w:cs="Courier New"/>
+          <w:sz w:val="16"/>
+          <w:szCs w:val="16"/>
+        </w:rPr>
+      </w:pPr>
+      <w:r>
+        <w:rPr>
+          <w:rFonts w:ascii="Courier New" w:hAnsi="Courier New" w:cs="Courier New"/>
+          <w:sz w:val="16"/>
+          <w:szCs w:val="16"/>
         </w:rPr>
         <w:t>+-----------+----------+------------+--------+---------+----------------+--------------+</w:t>
       </w:r>
@@ -681,11 +686,15 @@
       <w:pPr>
         <w:rPr>
           <w:rFonts w:ascii="Courier New" w:hAnsi="Courier New" w:cs="Courier New"/>
-        </w:rPr>
-      </w:pPr>
-      <w:r>
-        <w:rPr>
-          <w:rFonts w:ascii="Courier New" w:hAnsi="Courier New" w:cs="Courier New"/>
+          <w:sz w:val="16"/>
+          <w:szCs w:val="16"/>
+        </w:rPr>
+      </w:pPr>
+      <w:r>
+        <w:rPr>
+          <w:rFonts w:ascii="Courier New" w:hAnsi="Courier New" w:cs="Courier New"/>
+          <w:sz w:val="16"/>
+          <w:szCs w:val="16"/>
         </w:rPr>
         <w:t xml:space="preserve">| </w:t>
       </w:r>
@@ -693,6 +702,8 @@
       <w:r>
         <w:rPr>
           <w:rFonts w:ascii="Courier New" w:hAnsi="Courier New" w:cs="Courier New"/>
+          <w:sz w:val="16"/>
+          <w:szCs w:val="16"/>
         </w:rPr>
         <w:t>CourierID</w:t>
       </w:r>
@@ -700,6 +711,8 @@
       <w:r>
         <w:rPr>
           <w:rFonts w:ascii="Courier New" w:hAnsi="Courier New" w:cs="Courier New"/>
+          <w:sz w:val="16"/>
+          <w:szCs w:val="16"/>
         </w:rPr>
         <w:t xml:space="preserve"> | </w:t>
       </w:r>
@@ -707,6 +720,8 @@
       <w:r>
         <w:rPr>
           <w:rFonts w:ascii="Courier New" w:hAnsi="Courier New" w:cs="Courier New"/>
+          <w:sz w:val="16"/>
+          <w:szCs w:val="16"/>
         </w:rPr>
         <w:t>SenderID</w:t>
       </w:r>
@@ -714,6 +729,8 @@
       <w:r>
         <w:rPr>
           <w:rFonts w:ascii="Courier New" w:hAnsi="Courier New" w:cs="Courier New"/>
+          <w:sz w:val="16"/>
+          <w:szCs w:val="16"/>
         </w:rPr>
         <w:t xml:space="preserve"> | </w:t>
       </w:r>
@@ -721,6 +738,8 @@
       <w:r>
         <w:rPr>
           <w:rFonts w:ascii="Courier New" w:hAnsi="Courier New" w:cs="Courier New"/>
+          <w:sz w:val="16"/>
+          <w:szCs w:val="16"/>
         </w:rPr>
         <w:t>ReceiverID</w:t>
       </w:r>
@@ -728,6 +747,8 @@
       <w:r>
         <w:rPr>
           <w:rFonts w:ascii="Courier New" w:hAnsi="Courier New" w:cs="Courier New"/>
+          <w:sz w:val="16"/>
+          <w:szCs w:val="16"/>
         </w:rPr>
         <w:t xml:space="preserve"> | Weight | </w:t>
       </w:r>
@@ -735,6 +756,8 @@
       <w:r>
         <w:rPr>
           <w:rFonts w:ascii="Courier New" w:hAnsi="Courier New" w:cs="Courier New"/>
+          <w:sz w:val="16"/>
+          <w:szCs w:val="16"/>
         </w:rPr>
         <w:t>Status  |</w:t>
       </w:r>
@@ -742,6 +765,8 @@
       <w:r>
         <w:rPr>
           <w:rFonts w:ascii="Courier New" w:hAnsi="Courier New" w:cs="Courier New"/>
+          <w:sz w:val="16"/>
+          <w:szCs w:val="16"/>
         </w:rPr>
         <w:t xml:space="preserve"> </w:t>
       </w:r>
@@ -749,6 +774,8 @@
       <w:r>
         <w:rPr>
           <w:rFonts w:ascii="Courier New" w:hAnsi="Courier New" w:cs="Courier New"/>
+          <w:sz w:val="16"/>
+          <w:szCs w:val="16"/>
         </w:rPr>
         <w:t>TrackingNumber</w:t>
       </w:r>
@@ -756,6 +783,8 @@
       <w:r>
         <w:rPr>
           <w:rFonts w:ascii="Courier New" w:hAnsi="Courier New" w:cs="Courier New"/>
+          <w:sz w:val="16"/>
+          <w:szCs w:val="16"/>
         </w:rPr>
         <w:t xml:space="preserve"> | </w:t>
       </w:r>
@@ -763,6 +792,8 @@
       <w:r>
         <w:rPr>
           <w:rFonts w:ascii="Courier New" w:hAnsi="Courier New" w:cs="Courier New"/>
+          <w:sz w:val="16"/>
+          <w:szCs w:val="16"/>
         </w:rPr>
         <w:t>DeliveryDate</w:t>
       </w:r>
@@ -770,6 +801,8 @@
       <w:r>
         <w:rPr>
           <w:rFonts w:ascii="Courier New" w:hAnsi="Courier New" w:cs="Courier New"/>
+          <w:sz w:val="16"/>
+          <w:szCs w:val="16"/>
         </w:rPr>
         <w:t xml:space="preserve"> |</w:t>
       </w:r>
@@ -856,9 +889,15 @@
     <w:p>
       <w:pPr>
         <w:rPr>
-          <w:rFonts w:ascii="Courier New" w:hAnsi="Courier New" w:cs="Courier New"/>
-        </w:rPr>
-      </w:pPr>
+          <w:rFonts w:ascii="Times New Roman" w:hAnsi="Times New Roman" w:cs="Times New Roman"/>
+        </w:rPr>
+      </w:pPr>
+      <w:r>
+        <w:rPr>
+          <w:rFonts w:ascii="Times New Roman" w:hAnsi="Times New Roman" w:cs="Times New Roman"/>
+        </w:rPr>
+        <w:t xml:space="preserve">3. List all couriers: </w:t>
+      </w:r>
     </w:p>
     <w:p>
       <w:pPr>
@@ -1216,9 +1255,15 @@
     <w:p>
       <w:pPr>
         <w:rPr>
-          <w:rFonts w:ascii="Courier New" w:hAnsi="Courier New" w:cs="Courier New"/>
-        </w:rPr>
-      </w:pPr>
+          <w:rFonts w:ascii="Times New Roman" w:hAnsi="Times New Roman" w:cs="Times New Roman"/>
+        </w:rPr>
+      </w:pPr>
+      <w:r>
+        <w:rPr>
+          <w:rFonts w:ascii="Times New Roman" w:hAnsi="Times New Roman" w:cs="Times New Roman"/>
+        </w:rPr>
+        <w:t>4. List all packages for a specific order:</w:t>
+      </w:r>
     </w:p>
     <w:p>
       <w:pPr>
@@ -1471,22 +1516,49 @@
     <w:p>
       <w:pPr>
         <w:rPr>
-          <w:rFonts w:ascii="Courier New" w:hAnsi="Courier New" w:cs="Courier New"/>
-        </w:rPr>
-      </w:pPr>
-    </w:p>
-    <w:p>
-      <w:pPr>
-        <w:rPr>
-          <w:rFonts w:ascii="Courier New" w:hAnsi="Courier New" w:cs="Courier New"/>
-        </w:rPr>
-      </w:pPr>
-      <w:proofErr w:type="spellStart"/>
-      <w:r>
-        <w:rPr>
-          <w:rFonts w:ascii="Courier New" w:hAnsi="Courier New" w:cs="Courier New"/>
+          <w:rFonts w:ascii="Times New Roman" w:hAnsi="Times New Roman" w:cs="Times New Roman"/>
+        </w:rPr>
+      </w:pPr>
+    </w:p>
+    <w:p>
+      <w:pPr>
+        <w:rPr>
+          <w:rFonts w:ascii="Times New Roman" w:hAnsi="Times New Roman" w:cs="Times New Roman"/>
+        </w:rPr>
+      </w:pPr>
+    </w:p>
+    <w:p>
+      <w:pPr>
+        <w:rPr>
+          <w:rFonts w:ascii="Times New Roman" w:hAnsi="Times New Roman" w:cs="Times New Roman"/>
+        </w:rPr>
+      </w:pPr>
+    </w:p>
+    <w:p>
+      <w:pPr>
+        <w:rPr>
+          <w:rFonts w:ascii="Times New Roman" w:hAnsi="Times New Roman" w:cs="Times New Roman"/>
+        </w:rPr>
+      </w:pPr>
+      <w:r>
+        <w:rPr>
+          <w:rFonts w:ascii="Times New Roman" w:hAnsi="Times New Roman" w:cs="Times New Roman"/>
         </w:rPr>
         <w:lastRenderedPageBreak/>
+        <w:t xml:space="preserve">5. List all deliveries for a specific courier: </w:t>
+      </w:r>
+    </w:p>
+    <w:p>
+      <w:pPr>
+        <w:rPr>
+          <w:rFonts w:ascii="Courier New" w:hAnsi="Courier New" w:cs="Courier New"/>
+        </w:rPr>
+      </w:pPr>
+      <w:proofErr w:type="spellStart"/>
+      <w:r>
+        <w:rPr>
+          <w:rFonts w:ascii="Courier New" w:hAnsi="Courier New" w:cs="Courier New"/>
+        </w:rPr>
         <w:t>mysql</w:t>
       </w:r>
       <w:proofErr w:type="spellEnd"/>
@@ -1720,9 +1792,15 @@
     <w:p>
       <w:pPr>
         <w:rPr>
-          <w:rFonts w:ascii="Courier New" w:hAnsi="Courier New" w:cs="Courier New"/>
-        </w:rPr>
-      </w:pPr>
+          <w:rFonts w:ascii="Times New Roman" w:hAnsi="Times New Roman" w:cs="Times New Roman"/>
+        </w:rPr>
+      </w:pPr>
+      <w:r>
+        <w:rPr>
+          <w:rFonts w:ascii="Times New Roman" w:hAnsi="Times New Roman" w:cs="Times New Roman"/>
+        </w:rPr>
+        <w:t>6. List all undelivered packages:</w:t>
+      </w:r>
     </w:p>
     <w:p>
       <w:pPr>
@@ -1753,15 +1831,6 @@
           <w:szCs w:val="16"/>
         </w:rPr>
       </w:pPr>
-    </w:p>
-    <w:p>
-      <w:pPr>
-        <w:rPr>
-          <w:rFonts w:ascii="Courier New" w:hAnsi="Courier New" w:cs="Courier New"/>
-          <w:sz w:val="16"/>
-          <w:szCs w:val="16"/>
-        </w:rPr>
-      </w:pPr>
       <w:r>
         <w:rPr>
           <w:rFonts w:ascii="Courier New" w:hAnsi="Courier New" w:cs="Courier New"/>
@@ -2013,9 +2082,15 @@
     <w:p>
       <w:pPr>
         <w:rPr>
-          <w:rFonts w:ascii="Courier New" w:hAnsi="Courier New" w:cs="Courier New"/>
-        </w:rPr>
-      </w:pPr>
+          <w:rFonts w:ascii="Times New Roman" w:hAnsi="Times New Roman" w:cs="Times New Roman"/>
+        </w:rPr>
+      </w:pPr>
+      <w:r>
+        <w:rPr>
+          <w:rFonts w:ascii="Times New Roman" w:hAnsi="Times New Roman" w:cs="Times New Roman"/>
+        </w:rPr>
+        <w:t xml:space="preserve">7. List all packages that are scheduled for delivery today: </w:t>
+      </w:r>
     </w:p>
     <w:p>
       <w:pPr>
@@ -2068,9 +2143,15 @@
     <w:p>
       <w:pPr>
         <w:rPr>
-          <w:rFonts w:ascii="Courier New" w:hAnsi="Courier New" w:cs="Courier New"/>
-        </w:rPr>
-      </w:pPr>
+          <w:rFonts w:ascii="Times New Roman" w:hAnsi="Times New Roman" w:cs="Times New Roman"/>
+        </w:rPr>
+      </w:pPr>
+      <w:r>
+        <w:rPr>
+          <w:rFonts w:ascii="Times New Roman" w:hAnsi="Times New Roman" w:cs="Times New Roman"/>
+        </w:rPr>
+        <w:t xml:space="preserve">8. List all packages with a specific status: </w:t>
+      </w:r>
     </w:p>
     <w:p>
       <w:pPr>
@@ -2341,486 +2422,509 @@
     <w:p>
       <w:pPr>
         <w:rPr>
+          <w:rFonts w:ascii="Times New Roman" w:hAnsi="Times New Roman" w:cs="Times New Roman"/>
+        </w:rPr>
+      </w:pPr>
+    </w:p>
+    <w:p>
+      <w:pPr>
+        <w:rPr>
+          <w:rFonts w:ascii="Times New Roman" w:hAnsi="Times New Roman" w:cs="Times New Roman"/>
+        </w:rPr>
+      </w:pPr>
+    </w:p>
+    <w:p>
+      <w:pPr>
+        <w:rPr>
+          <w:rFonts w:ascii="Times New Roman" w:hAnsi="Times New Roman" w:cs="Times New Roman"/>
+        </w:rPr>
+      </w:pPr>
+      <w:r>
+        <w:rPr>
+          <w:rFonts w:ascii="Times New Roman" w:hAnsi="Times New Roman" w:cs="Times New Roman"/>
+        </w:rPr>
+        <w:t xml:space="preserve">11. List all packages with a specific weight range: </w:t>
+      </w:r>
+    </w:p>
+    <w:p>
+      <w:pPr>
+        <w:rPr>
           <w:rFonts w:ascii="Courier New" w:hAnsi="Courier New" w:cs="Courier New"/>
           <w:sz w:val="20"/>
           <w:szCs w:val="20"/>
         </w:rPr>
       </w:pPr>
-    </w:p>
-    <w:p>
-      <w:pPr>
+      <w:proofErr w:type="spellStart"/>
+      <w:r>
         <w:rPr>
           <w:rFonts w:ascii="Courier New" w:hAnsi="Courier New" w:cs="Courier New"/>
           <w:sz w:val="20"/>
           <w:szCs w:val="20"/>
         </w:rPr>
-      </w:pPr>
-      <w:proofErr w:type="spellStart"/>
+        <w:t>mysql</w:t>
+      </w:r>
+      <w:proofErr w:type="spellEnd"/>
       <w:r>
         <w:rPr>
           <w:rFonts w:ascii="Courier New" w:hAnsi="Courier New" w:cs="Courier New"/>
           <w:sz w:val="20"/>
           <w:szCs w:val="20"/>
         </w:rPr>
-        <w:lastRenderedPageBreak/>
+        <w:t>&gt; SELECT * FROM Courier WHERE Weight BETWEEN 2 AND 5;</w:t>
+      </w:r>
+    </w:p>
+    <w:p>
+      <w:pPr>
+        <w:rPr>
+          <w:rFonts w:ascii="Courier New" w:hAnsi="Courier New" w:cs="Courier New"/>
+          <w:sz w:val="10"/>
+          <w:szCs w:val="10"/>
+        </w:rPr>
+      </w:pPr>
+      <w:r>
+        <w:rPr>
+          <w:rFonts w:ascii="Courier New" w:hAnsi="Courier New" w:cs="Courier New"/>
+          <w:sz w:val="10"/>
+          <w:szCs w:val="10"/>
+        </w:rPr>
+        <w:t>+-----------+----------+------------+--------+------------+----------------+--------------+</w:t>
+      </w:r>
+      <w:r>
+        <w:rPr>
+          <w:rFonts w:ascii="Courier New" w:hAnsi="Courier New" w:cs="Courier New"/>
+          <w:sz w:val="10"/>
+          <w:szCs w:val="10"/>
+        </w:rPr>
+        <w:t>-+----------------+--------------+-+-----------------+</w:t>
+      </w:r>
+    </w:p>
+    <w:p>
+      <w:pPr>
+        <w:rPr>
+          <w:rFonts w:ascii="Courier New" w:hAnsi="Courier New" w:cs="Courier New"/>
+          <w:sz w:val="16"/>
+          <w:szCs w:val="16"/>
+        </w:rPr>
+      </w:pPr>
+      <w:r>
+        <w:rPr>
+          <w:rFonts w:ascii="Courier New" w:hAnsi="Courier New" w:cs="Courier New"/>
+          <w:sz w:val="16"/>
+          <w:szCs w:val="16"/>
+        </w:rPr>
+        <w:t xml:space="preserve">| </w:t>
+      </w:r>
+      <w:proofErr w:type="spellStart"/>
+      <w:r>
+        <w:rPr>
+          <w:rFonts w:ascii="Courier New" w:hAnsi="Courier New" w:cs="Courier New"/>
+          <w:sz w:val="16"/>
+          <w:szCs w:val="16"/>
+        </w:rPr>
+        <w:t>CourierID</w:t>
+      </w:r>
+      <w:proofErr w:type="spellEnd"/>
+      <w:r>
+        <w:rPr>
+          <w:rFonts w:ascii="Courier New" w:hAnsi="Courier New" w:cs="Courier New"/>
+          <w:sz w:val="16"/>
+          <w:szCs w:val="16"/>
+        </w:rPr>
+        <w:t xml:space="preserve"> | </w:t>
+      </w:r>
+      <w:proofErr w:type="spellStart"/>
+      <w:r>
+        <w:rPr>
+          <w:rFonts w:ascii="Courier New" w:hAnsi="Courier New" w:cs="Courier New"/>
+          <w:sz w:val="16"/>
+          <w:szCs w:val="16"/>
+        </w:rPr>
+        <w:t>SenderID</w:t>
+      </w:r>
+      <w:proofErr w:type="spellEnd"/>
+      <w:r>
+        <w:rPr>
+          <w:rFonts w:ascii="Courier New" w:hAnsi="Courier New" w:cs="Courier New"/>
+          <w:sz w:val="16"/>
+          <w:szCs w:val="16"/>
+        </w:rPr>
+        <w:t xml:space="preserve"> | </w:t>
+      </w:r>
+      <w:proofErr w:type="spellStart"/>
+      <w:r>
+        <w:rPr>
+          <w:rFonts w:ascii="Courier New" w:hAnsi="Courier New" w:cs="Courier New"/>
+          <w:sz w:val="16"/>
+          <w:szCs w:val="16"/>
+        </w:rPr>
+        <w:t>ReceiverID</w:t>
+      </w:r>
+      <w:proofErr w:type="spellEnd"/>
+      <w:r>
+        <w:rPr>
+          <w:rFonts w:ascii="Courier New" w:hAnsi="Courier New" w:cs="Courier New"/>
+          <w:sz w:val="16"/>
+          <w:szCs w:val="16"/>
+        </w:rPr>
+        <w:t xml:space="preserve"> | Weight | Status     | </w:t>
+      </w:r>
+      <w:proofErr w:type="spellStart"/>
+      <w:r>
+        <w:rPr>
+          <w:rFonts w:ascii="Courier New" w:hAnsi="Courier New" w:cs="Courier New"/>
+          <w:sz w:val="16"/>
+          <w:szCs w:val="16"/>
+        </w:rPr>
+        <w:t>TrackingNumber</w:t>
+      </w:r>
+      <w:proofErr w:type="spellEnd"/>
+      <w:r>
+        <w:rPr>
+          <w:rFonts w:ascii="Courier New" w:hAnsi="Courier New" w:cs="Courier New"/>
+          <w:sz w:val="16"/>
+          <w:szCs w:val="16"/>
+        </w:rPr>
+        <w:t xml:space="preserve"> | </w:t>
+      </w:r>
+      <w:proofErr w:type="spellStart"/>
+      <w:r>
+        <w:rPr>
+          <w:rFonts w:ascii="Courier New" w:hAnsi="Courier New" w:cs="Courier New"/>
+          <w:sz w:val="16"/>
+          <w:szCs w:val="16"/>
+        </w:rPr>
+        <w:t>DeliveryDate</w:t>
+      </w:r>
+      <w:proofErr w:type="spellEnd"/>
+      <w:r>
+        <w:rPr>
+          <w:rFonts w:ascii="Courier New" w:hAnsi="Courier New" w:cs="Courier New"/>
+          <w:sz w:val="16"/>
+          <w:szCs w:val="16"/>
+        </w:rPr>
+        <w:t xml:space="preserve"> |</w:t>
+      </w:r>
+    </w:p>
+    <w:p>
+      <w:pPr>
+        <w:rPr>
+          <w:rFonts w:ascii="Courier New" w:hAnsi="Courier New" w:cs="Courier New"/>
+          <w:sz w:val="16"/>
+          <w:szCs w:val="16"/>
+        </w:rPr>
+      </w:pPr>
+      <w:r>
+        <w:rPr>
+          <w:rFonts w:ascii="Courier New" w:hAnsi="Courier New" w:cs="Courier New"/>
+          <w:sz w:val="16"/>
+          <w:szCs w:val="16"/>
+        </w:rPr>
+        <w:t>+-----------+----------+------------+--------+------------+----------------+--------------+</w:t>
+      </w:r>
+    </w:p>
+    <w:p>
+      <w:pPr>
+        <w:rPr>
+          <w:rFonts w:ascii="Courier New" w:hAnsi="Courier New" w:cs="Courier New"/>
+          <w:sz w:val="16"/>
+          <w:szCs w:val="16"/>
+        </w:rPr>
+      </w:pPr>
+      <w:r>
+        <w:rPr>
+          <w:rFonts w:ascii="Courier New" w:hAnsi="Courier New" w:cs="Courier New"/>
+          <w:sz w:val="16"/>
+          <w:szCs w:val="16"/>
+        </w:rPr>
+        <w:t>|       101 |        1 |          2 |   3.20 | Shipped    | TRK987654      | 2025-03-30   |</w:t>
+      </w:r>
+    </w:p>
+    <w:p>
+      <w:pPr>
+        <w:rPr>
+          <w:rFonts w:ascii="Courier New" w:hAnsi="Courier New" w:cs="Courier New"/>
+          <w:sz w:val="16"/>
+          <w:szCs w:val="16"/>
+        </w:rPr>
+      </w:pPr>
+      <w:r>
+        <w:rPr>
+          <w:rFonts w:ascii="Courier New" w:hAnsi="Courier New" w:cs="Courier New"/>
+          <w:sz w:val="16"/>
+          <w:szCs w:val="16"/>
+        </w:rPr>
+        <w:t xml:space="preserve">|       102 |        3 |          5 |   2.50 | </w:t>
+      </w:r>
+      <w:proofErr w:type="gramStart"/>
+      <w:r>
+        <w:rPr>
+          <w:rFonts w:ascii="Courier New" w:hAnsi="Courier New" w:cs="Courier New"/>
+          <w:sz w:val="16"/>
+          <w:szCs w:val="16"/>
+        </w:rPr>
+        <w:t>Delivered  |</w:t>
+      </w:r>
+      <w:proofErr w:type="gramEnd"/>
+      <w:r>
+        <w:rPr>
+          <w:rFonts w:ascii="Courier New" w:hAnsi="Courier New" w:cs="Courier New"/>
+          <w:sz w:val="16"/>
+          <w:szCs w:val="16"/>
+        </w:rPr>
+        <w:t xml:space="preserve"> TRK876543      | 2025-03-28   |</w:t>
+      </w:r>
+    </w:p>
+    <w:p>
+      <w:pPr>
+        <w:rPr>
+          <w:rFonts w:ascii="Courier New" w:hAnsi="Courier New" w:cs="Courier New"/>
+          <w:sz w:val="16"/>
+          <w:szCs w:val="16"/>
+        </w:rPr>
+      </w:pPr>
+      <w:r>
+        <w:rPr>
+          <w:rFonts w:ascii="Courier New" w:hAnsi="Courier New" w:cs="Courier New"/>
+          <w:sz w:val="16"/>
+          <w:szCs w:val="16"/>
+        </w:rPr>
+        <w:t>|       103 |        4 |          7 |   5.00 | Pending    | TRK765432      | 2025-04-01   |</w:t>
+      </w:r>
+    </w:p>
+    <w:p>
+      <w:pPr>
+        <w:rPr>
+          <w:rFonts w:ascii="Courier New" w:hAnsi="Courier New" w:cs="Courier New"/>
+          <w:sz w:val="16"/>
+          <w:szCs w:val="16"/>
+        </w:rPr>
+      </w:pPr>
+      <w:r>
+        <w:rPr>
+          <w:rFonts w:ascii="Courier New" w:hAnsi="Courier New" w:cs="Courier New"/>
+          <w:sz w:val="16"/>
+          <w:szCs w:val="16"/>
+        </w:rPr>
+        <w:t>|       104 |        6 |          1 |   4.20 | Shipped    | TRK654321      | 2025-03-29   |</w:t>
+      </w:r>
+    </w:p>
+    <w:p>
+      <w:pPr>
+        <w:rPr>
+          <w:rFonts w:ascii="Courier New" w:hAnsi="Courier New" w:cs="Courier New"/>
+          <w:sz w:val="16"/>
+          <w:szCs w:val="16"/>
+        </w:rPr>
+      </w:pPr>
+      <w:r>
+        <w:rPr>
+          <w:rFonts w:ascii="Courier New" w:hAnsi="Courier New" w:cs="Courier New"/>
+          <w:sz w:val="16"/>
+          <w:szCs w:val="16"/>
+        </w:rPr>
+        <w:t>|       105 |        2 |          4 |   3.75 | In Transit | TRK543210      | 2025-03-31   |</w:t>
+      </w:r>
+    </w:p>
+    <w:p>
+      <w:pPr>
+        <w:rPr>
+          <w:rFonts w:ascii="Courier New" w:hAnsi="Courier New" w:cs="Courier New"/>
+          <w:sz w:val="16"/>
+          <w:szCs w:val="16"/>
+        </w:rPr>
+      </w:pPr>
+      <w:r>
+        <w:rPr>
+          <w:rFonts w:ascii="Courier New" w:hAnsi="Courier New" w:cs="Courier New"/>
+          <w:sz w:val="16"/>
+          <w:szCs w:val="16"/>
+        </w:rPr>
+        <w:t>+-----------+----------+------------+--------+------------+----------------+--------------+</w:t>
+      </w:r>
+    </w:p>
+    <w:p>
+      <w:pPr>
+        <w:rPr>
+          <w:rFonts w:ascii="Courier New" w:hAnsi="Courier New" w:cs="Courier New"/>
+        </w:rPr>
+      </w:pPr>
+      <w:r>
+        <w:rPr>
+          <w:rFonts w:ascii="Courier New" w:hAnsi="Courier New" w:cs="Courier New"/>
+        </w:rPr>
+        <w:t>5 rows in set (0.00 sec)</w:t>
+      </w:r>
+    </w:p>
+    <w:p>
+      <w:pPr>
+        <w:rPr>
+          <w:rFonts w:ascii="Times New Roman" w:hAnsi="Times New Roman" w:cs="Times New Roman"/>
+        </w:rPr>
+      </w:pPr>
+      <w:r>
+        <w:rPr>
+          <w:rFonts w:ascii="Times New Roman" w:hAnsi="Times New Roman" w:cs="Times New Roman"/>
+        </w:rPr>
+        <w:t xml:space="preserve">12. Retrieve employees whose names contain 'John' 13. </w:t>
+      </w:r>
+    </w:p>
+    <w:p>
+      <w:pPr>
+        <w:rPr>
+          <w:rFonts w:ascii="Courier New" w:hAnsi="Courier New" w:cs="Courier New"/>
+        </w:rPr>
+      </w:pPr>
+      <w:proofErr w:type="spellStart"/>
+      <w:r>
+        <w:rPr>
+          <w:rFonts w:ascii="Courier New" w:hAnsi="Courier New" w:cs="Courier New"/>
+        </w:rPr>
         <w:t>mysql</w:t>
       </w:r>
       <w:proofErr w:type="spellEnd"/>
       <w:r>
+        <w:rPr>
+          <w:rFonts w:ascii="Courier New" w:hAnsi="Courier New" w:cs="Courier New"/>
+        </w:rPr>
+        <w:t>&gt; SELECT * FROM Employee WHERE Name LIKE '%Amit%';</w:t>
+      </w:r>
+    </w:p>
+    <w:p>
+      <w:pPr>
         <w:rPr>
           <w:rFonts w:ascii="Courier New" w:hAnsi="Courier New" w:cs="Courier New"/>
           <w:sz w:val="20"/>
           <w:szCs w:val="20"/>
         </w:rPr>
-        <w:t>&gt; SELECT * FROM Courier WHERE Weight BETWEEN 2 AND 5;</w:t>
-      </w:r>
-    </w:p>
-    <w:p>
-      <w:pPr>
-        <w:rPr>
-          <w:rFonts w:ascii="Courier New" w:hAnsi="Courier New" w:cs="Courier New"/>
-          <w:sz w:val="10"/>
-          <w:szCs w:val="10"/>
-        </w:rPr>
-      </w:pPr>
-      <w:r>
-        <w:rPr>
-          <w:rFonts w:ascii="Courier New" w:hAnsi="Courier New" w:cs="Courier New"/>
-          <w:sz w:val="10"/>
-          <w:szCs w:val="10"/>
-        </w:rPr>
-        <w:t>+-----------+----------+------------+--------+------------+----------------+--------------+</w:t>
-      </w:r>
-      <w:r>
-        <w:rPr>
-          <w:rFonts w:ascii="Courier New" w:hAnsi="Courier New" w:cs="Courier New"/>
-          <w:sz w:val="10"/>
-          <w:szCs w:val="10"/>
-        </w:rPr>
-        <w:t>-+----------------+--------------+-+-----------------+</w:t>
-      </w:r>
-    </w:p>
-    <w:p>
-      <w:pPr>
-        <w:rPr>
-          <w:rFonts w:ascii="Courier New" w:hAnsi="Courier New" w:cs="Courier New"/>
-          <w:sz w:val="16"/>
-          <w:szCs w:val="16"/>
-        </w:rPr>
-      </w:pPr>
-      <w:r>
-        <w:rPr>
-          <w:rFonts w:ascii="Courier New" w:hAnsi="Courier New" w:cs="Courier New"/>
-          <w:sz w:val="16"/>
-          <w:szCs w:val="16"/>
-        </w:rPr>
-        <w:t xml:space="preserve">| </w:t>
-      </w:r>
-      <w:proofErr w:type="spellStart"/>
-      <w:r>
-        <w:rPr>
-          <w:rFonts w:ascii="Courier New" w:hAnsi="Courier New" w:cs="Courier New"/>
-          <w:sz w:val="16"/>
-          <w:szCs w:val="16"/>
-        </w:rPr>
-        <w:t>CourierID</w:t>
-      </w:r>
-      <w:proofErr w:type="spellEnd"/>
-      <w:r>
-        <w:rPr>
-          <w:rFonts w:ascii="Courier New" w:hAnsi="Courier New" w:cs="Courier New"/>
-          <w:sz w:val="16"/>
-          <w:szCs w:val="16"/>
-        </w:rPr>
-        <w:t xml:space="preserve"> | </w:t>
-      </w:r>
-      <w:proofErr w:type="spellStart"/>
-      <w:r>
-        <w:rPr>
-          <w:rFonts w:ascii="Courier New" w:hAnsi="Courier New" w:cs="Courier New"/>
-          <w:sz w:val="16"/>
-          <w:szCs w:val="16"/>
-        </w:rPr>
-        <w:t>SenderID</w:t>
-      </w:r>
-      <w:proofErr w:type="spellEnd"/>
-      <w:r>
-        <w:rPr>
-          <w:rFonts w:ascii="Courier New" w:hAnsi="Courier New" w:cs="Courier New"/>
-          <w:sz w:val="16"/>
-          <w:szCs w:val="16"/>
-        </w:rPr>
-        <w:t xml:space="preserve"> | </w:t>
-      </w:r>
-      <w:proofErr w:type="spellStart"/>
-      <w:r>
-        <w:rPr>
-          <w:rFonts w:ascii="Courier New" w:hAnsi="Courier New" w:cs="Courier New"/>
-          <w:sz w:val="16"/>
-          <w:szCs w:val="16"/>
-        </w:rPr>
-        <w:t>ReceiverID</w:t>
-      </w:r>
-      <w:proofErr w:type="spellEnd"/>
-      <w:r>
-        <w:rPr>
-          <w:rFonts w:ascii="Courier New" w:hAnsi="Courier New" w:cs="Courier New"/>
-          <w:sz w:val="16"/>
-          <w:szCs w:val="16"/>
-        </w:rPr>
-        <w:t xml:space="preserve"> | Weight | Status     | </w:t>
-      </w:r>
-      <w:proofErr w:type="spellStart"/>
-      <w:r>
-        <w:rPr>
-          <w:rFonts w:ascii="Courier New" w:hAnsi="Courier New" w:cs="Courier New"/>
-          <w:sz w:val="16"/>
-          <w:szCs w:val="16"/>
-        </w:rPr>
-        <w:t>TrackingNumber</w:t>
-      </w:r>
-      <w:proofErr w:type="spellEnd"/>
-      <w:r>
-        <w:rPr>
-          <w:rFonts w:ascii="Courier New" w:hAnsi="Courier New" w:cs="Courier New"/>
-          <w:sz w:val="16"/>
-          <w:szCs w:val="16"/>
-        </w:rPr>
-        <w:t xml:space="preserve"> | </w:t>
-      </w:r>
-      <w:proofErr w:type="spellStart"/>
-      <w:r>
-        <w:rPr>
-          <w:rFonts w:ascii="Courier New" w:hAnsi="Courier New" w:cs="Courier New"/>
-          <w:sz w:val="16"/>
-          <w:szCs w:val="16"/>
-        </w:rPr>
-        <w:t>DeliveryDate</w:t>
-      </w:r>
-      <w:proofErr w:type="spellEnd"/>
-      <w:r>
-        <w:rPr>
-          <w:rFonts w:ascii="Courier New" w:hAnsi="Courier New" w:cs="Courier New"/>
-          <w:sz w:val="16"/>
-          <w:szCs w:val="16"/>
-        </w:rPr>
-        <w:t xml:space="preserve"> |</w:t>
-      </w:r>
-    </w:p>
-    <w:p>
-      <w:pPr>
-        <w:rPr>
-          <w:rFonts w:ascii="Courier New" w:hAnsi="Courier New" w:cs="Courier New"/>
-          <w:sz w:val="16"/>
-          <w:szCs w:val="16"/>
-        </w:rPr>
-      </w:pPr>
-      <w:r>
-        <w:rPr>
-          <w:rFonts w:ascii="Courier New" w:hAnsi="Courier New" w:cs="Courier New"/>
-          <w:sz w:val="16"/>
-          <w:szCs w:val="16"/>
-        </w:rPr>
-        <w:t>+-----------+----------+------------+--------+------------+----------------+--------------+</w:t>
-      </w:r>
-    </w:p>
-    <w:p>
-      <w:pPr>
-        <w:rPr>
-          <w:rFonts w:ascii="Courier New" w:hAnsi="Courier New" w:cs="Courier New"/>
-          <w:sz w:val="16"/>
-          <w:szCs w:val="16"/>
-        </w:rPr>
-      </w:pPr>
-      <w:r>
-        <w:rPr>
-          <w:rFonts w:ascii="Courier New" w:hAnsi="Courier New" w:cs="Courier New"/>
-          <w:sz w:val="16"/>
-          <w:szCs w:val="16"/>
-        </w:rPr>
-        <w:t>|       101 |        1 |          2 |   3.20 | Shipped    | TRK987654      | 2025-03-30   |</w:t>
-      </w:r>
-    </w:p>
-    <w:p>
-      <w:pPr>
-        <w:rPr>
-          <w:rFonts w:ascii="Courier New" w:hAnsi="Courier New" w:cs="Courier New"/>
-          <w:sz w:val="16"/>
-          <w:szCs w:val="16"/>
-        </w:rPr>
-      </w:pPr>
-      <w:r>
-        <w:rPr>
-          <w:rFonts w:ascii="Courier New" w:hAnsi="Courier New" w:cs="Courier New"/>
-          <w:sz w:val="16"/>
-          <w:szCs w:val="16"/>
-        </w:rPr>
-        <w:t xml:space="preserve">|       102 |        3 |          5 |   2.50 | </w:t>
-      </w:r>
-      <w:proofErr w:type="gramStart"/>
-      <w:r>
-        <w:rPr>
-          <w:rFonts w:ascii="Courier New" w:hAnsi="Courier New" w:cs="Courier New"/>
-          <w:sz w:val="16"/>
-          <w:szCs w:val="16"/>
-        </w:rPr>
-        <w:t>Delivered  |</w:t>
-      </w:r>
-      <w:proofErr w:type="gramEnd"/>
-      <w:r>
-        <w:rPr>
-          <w:rFonts w:ascii="Courier New" w:hAnsi="Courier New" w:cs="Courier New"/>
-          <w:sz w:val="16"/>
-          <w:szCs w:val="16"/>
-        </w:rPr>
-        <w:t xml:space="preserve"> TRK876543      | 2025-03-28   |</w:t>
-      </w:r>
-    </w:p>
-    <w:p>
-      <w:pPr>
-        <w:rPr>
-          <w:rFonts w:ascii="Courier New" w:hAnsi="Courier New" w:cs="Courier New"/>
-          <w:sz w:val="16"/>
-          <w:szCs w:val="16"/>
-        </w:rPr>
-      </w:pPr>
-      <w:r>
-        <w:rPr>
-          <w:rFonts w:ascii="Courier New" w:hAnsi="Courier New" w:cs="Courier New"/>
-          <w:sz w:val="16"/>
-          <w:szCs w:val="16"/>
-        </w:rPr>
-        <w:t>|       103 |        4 |          7 |   5.00 | Pending    | TRK765432      | 2025-04-01   |</w:t>
-      </w:r>
-    </w:p>
-    <w:p>
-      <w:pPr>
-        <w:rPr>
-          <w:rFonts w:ascii="Courier New" w:hAnsi="Courier New" w:cs="Courier New"/>
-          <w:sz w:val="16"/>
-          <w:szCs w:val="16"/>
-        </w:rPr>
-      </w:pPr>
-      <w:r>
-        <w:rPr>
-          <w:rFonts w:ascii="Courier New" w:hAnsi="Courier New" w:cs="Courier New"/>
-          <w:sz w:val="16"/>
-          <w:szCs w:val="16"/>
-        </w:rPr>
-        <w:t>|       104 |        6 |          1 |   4.20 | Shipped    | TRK654321      | 2025-03-29   |</w:t>
-      </w:r>
-    </w:p>
-    <w:p>
-      <w:pPr>
-        <w:rPr>
-          <w:rFonts w:ascii="Courier New" w:hAnsi="Courier New" w:cs="Courier New"/>
-          <w:sz w:val="16"/>
-          <w:szCs w:val="16"/>
-        </w:rPr>
-      </w:pPr>
-      <w:r>
-        <w:rPr>
-          <w:rFonts w:ascii="Courier New" w:hAnsi="Courier New" w:cs="Courier New"/>
-          <w:sz w:val="16"/>
-          <w:szCs w:val="16"/>
-        </w:rPr>
-        <w:t>|       105 |        2 |          4 |   3.75 | In Transit | TRK543210      | 2025-03-31   |</w:t>
-      </w:r>
-    </w:p>
-    <w:p>
-      <w:pPr>
-        <w:rPr>
-          <w:rFonts w:ascii="Courier New" w:hAnsi="Courier New" w:cs="Courier New"/>
-          <w:sz w:val="16"/>
-          <w:szCs w:val="16"/>
-        </w:rPr>
-      </w:pPr>
-      <w:r>
-        <w:rPr>
-          <w:rFonts w:ascii="Courier New" w:hAnsi="Courier New" w:cs="Courier New"/>
-          <w:sz w:val="16"/>
-          <w:szCs w:val="16"/>
-        </w:rPr>
-        <w:t>+-----------+----------+------------+--------+------------+----------------+--------------+</w:t>
-      </w:r>
-    </w:p>
-    <w:p>
-      <w:pPr>
-        <w:rPr>
-          <w:rFonts w:ascii="Courier New" w:hAnsi="Courier New" w:cs="Courier New"/>
-        </w:rPr>
-      </w:pPr>
-      <w:r>
-        <w:rPr>
-          <w:rFonts w:ascii="Courier New" w:hAnsi="Courier New" w:cs="Courier New"/>
-        </w:rPr>
-        <w:t>5 rows in set (0.00 sec)</w:t>
-      </w:r>
-    </w:p>
-    <w:p>
-      <w:pPr>
-        <w:rPr>
-          <w:rFonts w:ascii="Courier New" w:hAnsi="Courier New" w:cs="Courier New"/>
-        </w:rPr>
-      </w:pPr>
-    </w:p>
-    <w:p>
-      <w:pPr>
-        <w:rPr>
-          <w:rFonts w:ascii="Courier New" w:hAnsi="Courier New" w:cs="Courier New"/>
-        </w:rPr>
-      </w:pPr>
-      <w:proofErr w:type="spellStart"/>
-      <w:r>
-        <w:rPr>
-          <w:rFonts w:ascii="Courier New" w:hAnsi="Courier New" w:cs="Courier New"/>
-        </w:rPr>
-        <w:t>mysql</w:t>
-      </w:r>
-      <w:proofErr w:type="spellEnd"/>
-      <w:r>
-        <w:rPr>
-          <w:rFonts w:ascii="Courier New" w:hAnsi="Courier New" w:cs="Courier New"/>
-        </w:rPr>
-        <w:t>&gt; SELECT * FROM Employee WHERE Name LIKE '%Amit%';</w:t>
-      </w:r>
-    </w:p>
-    <w:p>
-      <w:pPr>
+      </w:pPr>
+      <w:r>
         <w:rPr>
           <w:rFonts w:ascii="Courier New" w:hAnsi="Courier New" w:cs="Courier New"/>
           <w:sz w:val="20"/>
           <w:szCs w:val="20"/>
         </w:rPr>
-      </w:pPr>
-      <w:r>
+        <w:t>+------------+------+----------------+---------------+-------+----------+</w:t>
+      </w:r>
+    </w:p>
+    <w:p>
+      <w:pPr>
         <w:rPr>
           <w:rFonts w:ascii="Courier New" w:hAnsi="Courier New" w:cs="Courier New"/>
           <w:sz w:val="20"/>
           <w:szCs w:val="20"/>
         </w:rPr>
-        <w:t>+------------+------+----------------+---------------+-------+----------+</w:t>
-      </w:r>
-    </w:p>
-    <w:p>
-      <w:pPr>
+      </w:pPr>
+      <w:r>
         <w:rPr>
           <w:rFonts w:ascii="Courier New" w:hAnsi="Courier New" w:cs="Courier New"/>
           <w:sz w:val="20"/>
           <w:szCs w:val="20"/>
         </w:rPr>
-      </w:pPr>
+        <w:t xml:space="preserve">| </w:t>
+      </w:r>
+      <w:proofErr w:type="spellStart"/>
       <w:r>
         <w:rPr>
           <w:rFonts w:ascii="Courier New" w:hAnsi="Courier New" w:cs="Courier New"/>
           <w:sz w:val="20"/>
           <w:szCs w:val="20"/>
         </w:rPr>
-        <w:t xml:space="preserve">| </w:t>
-      </w:r>
-      <w:proofErr w:type="spellStart"/>
+        <w:t>EmployeeID</w:t>
+      </w:r>
+      <w:proofErr w:type="spellEnd"/>
       <w:r>
         <w:rPr>
           <w:rFonts w:ascii="Courier New" w:hAnsi="Courier New" w:cs="Courier New"/>
           <w:sz w:val="20"/>
           <w:szCs w:val="20"/>
         </w:rPr>
-        <w:t>EmployeeID</w:t>
-      </w:r>
-      <w:proofErr w:type="spellEnd"/>
+        <w:t xml:space="preserve"> | Name | Email          | </w:t>
+      </w:r>
+      <w:proofErr w:type="spellStart"/>
       <w:r>
         <w:rPr>
           <w:rFonts w:ascii="Courier New" w:hAnsi="Courier New" w:cs="Courier New"/>
           <w:sz w:val="20"/>
           <w:szCs w:val="20"/>
         </w:rPr>
-        <w:t xml:space="preserve"> | Name | Email          | </w:t>
-      </w:r>
-      <w:proofErr w:type="spellStart"/>
+        <w:t>ContactNumber</w:t>
+      </w:r>
+      <w:proofErr w:type="spellEnd"/>
       <w:r>
         <w:rPr>
           <w:rFonts w:ascii="Courier New" w:hAnsi="Courier New" w:cs="Courier New"/>
           <w:sz w:val="20"/>
           <w:szCs w:val="20"/>
         </w:rPr>
-        <w:t>ContactNumber</w:t>
-      </w:r>
-      <w:proofErr w:type="spellEnd"/>
+        <w:t xml:space="preserve"> | </w:t>
+      </w:r>
+      <w:proofErr w:type="gramStart"/>
       <w:r>
         <w:rPr>
           <w:rFonts w:ascii="Courier New" w:hAnsi="Courier New" w:cs="Courier New"/>
           <w:sz w:val="20"/>
           <w:szCs w:val="20"/>
         </w:rPr>
-        <w:t xml:space="preserve"> | </w:t>
-      </w:r>
-      <w:proofErr w:type="gramStart"/>
+        <w:t>Role  |</w:t>
+      </w:r>
+      <w:proofErr w:type="gramEnd"/>
       <w:r>
         <w:rPr>
           <w:rFonts w:ascii="Courier New" w:hAnsi="Courier New" w:cs="Courier New"/>
           <w:sz w:val="20"/>
           <w:szCs w:val="20"/>
         </w:rPr>
-        <w:t>Role  |</w:t>
-      </w:r>
-      <w:proofErr w:type="gramEnd"/>
-      <w:r>
+        <w:t xml:space="preserve"> Salary   |</w:t>
+      </w:r>
+    </w:p>
+    <w:p>
+      <w:pPr>
         <w:rPr>
           <w:rFonts w:ascii="Courier New" w:hAnsi="Courier New" w:cs="Courier New"/>
           <w:sz w:val="20"/>
           <w:szCs w:val="20"/>
         </w:rPr>
-        <w:t xml:space="preserve"> Salary   |</w:t>
-      </w:r>
-    </w:p>
-    <w:p>
-      <w:pPr>
+      </w:pPr>
+      <w:r>
         <w:rPr>
           <w:rFonts w:ascii="Courier New" w:hAnsi="Courier New" w:cs="Courier New"/>
           <w:sz w:val="20"/>
           <w:szCs w:val="20"/>
         </w:rPr>
-      </w:pPr>
-      <w:r>
+        <w:t>+------------+------+----------------+---------------+-------+----------+</w:t>
+      </w:r>
+    </w:p>
+    <w:p>
+      <w:pPr>
         <w:rPr>
           <w:rFonts w:ascii="Courier New" w:hAnsi="Courier New" w:cs="Courier New"/>
           <w:sz w:val="20"/>
           <w:szCs w:val="20"/>
         </w:rPr>
-        <w:t>+------------+------+----------------+---------------+-------+----------+</w:t>
-      </w:r>
-    </w:p>
-    <w:p>
-      <w:pPr>
+      </w:pPr>
+      <w:r>
         <w:rPr>
           <w:rFonts w:ascii="Courier New" w:hAnsi="Courier New" w:cs="Courier New"/>
           <w:sz w:val="20"/>
           <w:szCs w:val="20"/>
         </w:rPr>
-      </w:pPr>
-      <w:r>
+        <w:t>|        301 | Amit | amit@gmail.com | 7654321098    | Agent | 28000.00 |</w:t>
+      </w:r>
+    </w:p>
+    <w:p>
+      <w:pPr>
         <w:rPr>
           <w:rFonts w:ascii="Courier New" w:hAnsi="Courier New" w:cs="Courier New"/>
           <w:sz w:val="20"/>
           <w:szCs w:val="20"/>
         </w:rPr>
-        <w:t>|        301 | Amit | amit@gmail.com | 7654321098    | Agent | 28000.00 |</w:t>
-      </w:r>
-    </w:p>
-    <w:p>
-      <w:pPr>
+      </w:pPr>
+      <w:r>
         <w:rPr>
           <w:rFonts w:ascii="Courier New" w:hAnsi="Courier New" w:cs="Courier New"/>
           <w:sz w:val="20"/>
           <w:szCs w:val="20"/>
         </w:rPr>
-      </w:pPr>
-      <w:r>
-        <w:rPr>
-          <w:rFonts w:ascii="Courier New" w:hAnsi="Courier New" w:cs="Courier New"/>
-          <w:sz w:val="20"/>
-          <w:szCs w:val="20"/>
-        </w:rPr>
         <w:t>+------------+------+----------------+---------------+-------+----------+</w:t>
       </w:r>
     </w:p>
@@ -2840,9 +2944,21 @@
     <w:p>
       <w:pPr>
         <w:rPr>
-          <w:rFonts w:ascii="Courier New" w:hAnsi="Courier New" w:cs="Courier New"/>
-        </w:rPr>
-      </w:pPr>
+          <w:rFonts w:ascii="Times New Roman" w:hAnsi="Times New Roman" w:cs="Times New Roman"/>
+        </w:rPr>
+      </w:pPr>
+      <w:r>
+        <w:rPr>
+          <w:rFonts w:ascii="Times New Roman" w:hAnsi="Times New Roman" w:cs="Times New Roman"/>
+        </w:rPr>
+        <w:t xml:space="preserve">13. </w:t>
+      </w:r>
+      <w:r>
+        <w:rPr>
+          <w:rFonts w:ascii="Times New Roman" w:hAnsi="Times New Roman" w:cs="Times New Roman"/>
+        </w:rPr>
+        <w:t>Retrieve all courier records with payments greater than $50.</w:t>
+      </w:r>
     </w:p>
     <w:p>
       <w:pPr>
@@ -3187,6 +3303,7 @@
           <w:sz w:val="16"/>
           <w:szCs w:val="16"/>
         </w:rPr>
+        <w:lastRenderedPageBreak/>
         <w:t xml:space="preserve">|       506 |       106 |        403 </w:t>
       </w:r>
       <w:proofErr w:type="gramStart"/>
@@ -3249,24 +3366,7 @@
           <w:sz w:val="16"/>
           <w:szCs w:val="16"/>
         </w:rPr>
-        <w:t>+-----------+-----------+------------+--------+-------------+</w:t>
-      </w:r>
-    </w:p>
-    <w:p>
-      <w:pPr>
-        <w:rPr>
-          <w:rFonts w:ascii="Courier New" w:hAnsi="Courier New" w:cs="Courier New"/>
-          <w:sz w:val="16"/>
-          <w:szCs w:val="16"/>
-        </w:rPr>
-      </w:pPr>
-      <w:r>
-        <w:rPr>
-          <w:rFonts w:ascii="Courier New" w:hAnsi="Courier New" w:cs="Courier New"/>
-          <w:sz w:val="16"/>
-          <w:szCs w:val="16"/>
-        </w:rPr>
-        <w:t>7 rows in set (0.00 sec)</w:t>
+        <w:t>+-----------+-----------+------------+--------+-------------+ rows in set (0.00 sec)</w:t>
       </w:r>
     </w:p>
     <w:sectPr>
@@ -3679,6 +3779,7 @@
   <w:style w:type="paragraph" w:default="1" w:styleId="Normal">
     <w:name w:val="Normal"/>
     <w:qFormat/>
+    <w:rsid w:val="00221DF9"/>
   </w:style>
   <w:style w:type="paragraph" w:styleId="Heading1">
     <w:name w:val="heading 1"/>
@@ -3882,6 +3983,7 @@
   <w:style w:type="character" w:default="1" w:styleId="DefaultParagraphFont">
     <w:name w:val="Default Paragraph Font"/>
     <w:uiPriority w:val="1"/>
+    <w:semiHidden/>
     <w:unhideWhenUsed/>
   </w:style>
   <w:style w:type="table" w:default="1" w:styleId="TableNormal">

</xml_diff>

<commit_message>
Added Java Assignment folder
</commit_message>
<xml_diff>
--- a/Day 2 - CourierManagement.docx
+++ b/Day 2 - CourierManagement.docx
@@ -14,7 +14,6 @@
           <w:szCs w:val="32"/>
         </w:rPr>
       </w:pPr>
-      <w:proofErr w:type="gramStart"/>
       <w:r>
         <w:rPr>
           <w:rFonts w:ascii="Times New Roman" w:hAnsi="Times New Roman" w:cs="Times New Roman"/>
@@ -23,53 +22,42 @@
           <w:sz w:val="32"/>
           <w:szCs w:val="32"/>
         </w:rPr>
-        <w:t>ASSIGNMENT :</w:t>
-      </w:r>
-      <w:proofErr w:type="gramEnd"/>
-      <w:r>
+        <w:t>ASSIGNMENT : COURIER MANAGEMENT SYSTEM</w:t>
+      </w:r>
+    </w:p>
+    <w:p>
+      <w:pPr>
+        <w:pStyle w:val="Title"/>
+        <w:jc w:val="center"/>
+        <w:rPr>
+          <w:rFonts w:ascii="Times New Roman" w:hAnsi="Times New Roman" w:cs="Times New Roman"/>
+          <w:sz w:val="22"/>
+          <w:szCs w:val="22"/>
+        </w:rPr>
+      </w:pPr>
+      <w:r>
+        <w:rPr>
+          <w:rFonts w:ascii="Times New Roman" w:hAnsi="Times New Roman" w:cs="Times New Roman"/>
+          <w:sz w:val="22"/>
+          <w:szCs w:val="22"/>
+        </w:rPr>
+        <w:t>PRIYADARSHINI S</w:t>
+      </w:r>
+    </w:p>
+    <w:p>
+      <w:pPr>
         <w:rPr>
           <w:rFonts w:ascii="Times New Roman" w:hAnsi="Times New Roman" w:cs="Times New Roman"/>
           <w:b/>
           <w:bCs/>
-          <w:sz w:val="32"/>
-          <w:szCs w:val="32"/>
-        </w:rPr>
-        <w:t xml:space="preserve"> COURIER MANAGEMENT SYSTEM</w:t>
-      </w:r>
-    </w:p>
-    <w:p>
-      <w:pPr>
-        <w:pStyle w:val="Title"/>
-        <w:jc w:val="center"/>
-        <w:rPr>
-          <w:rFonts w:ascii="Times New Roman" w:hAnsi="Times New Roman" w:cs="Times New Roman"/>
-          <w:sz w:val="22"/>
-          <w:szCs w:val="22"/>
-        </w:rPr>
-      </w:pPr>
-      <w:r>
-        <w:rPr>
-          <w:rFonts w:ascii="Times New Roman" w:hAnsi="Times New Roman" w:cs="Times New Roman"/>
-          <w:sz w:val="22"/>
-          <w:szCs w:val="22"/>
-        </w:rPr>
-        <w:t>PRIYADARSHINI S</w:t>
-      </w:r>
-    </w:p>
-    <w:p>
-      <w:pPr>
+        </w:rPr>
+      </w:pPr>
+      <w:r>
         <w:rPr>
           <w:rFonts w:ascii="Times New Roman" w:hAnsi="Times New Roman" w:cs="Times New Roman"/>
           <w:b/>
           <w:bCs/>
         </w:rPr>
-      </w:pPr>
-      <w:r>
-        <w:rPr>
-          <w:rFonts w:ascii="Times New Roman" w:hAnsi="Times New Roman" w:cs="Times New Roman"/>
-          <w:b/>
-          <w:bCs/>
-        </w:rPr>
         <w:t>DAY  2</w:t>
       </w:r>
     </w:p>
@@ -86,7 +74,6 @@
         <w:t xml:space="preserve">Task 2: </w:t>
       </w:r>
       <w:proofErr w:type="spellStart"/>
-      <w:proofErr w:type="gramStart"/>
       <w:r>
         <w:rPr>
           <w:rFonts w:ascii="Times New Roman" w:hAnsi="Times New Roman" w:cs="Times New Roman"/>
@@ -94,7 +81,6 @@
         <w:t>Select,Where</w:t>
       </w:r>
       <w:proofErr w:type="spellEnd"/>
-      <w:proofErr w:type="gramEnd"/>
       <w:r>
         <w:rPr>
           <w:rFonts w:ascii="Times New Roman" w:hAnsi="Times New Roman" w:cs="Times New Roman"/>
@@ -354,43 +340,42 @@
           <w:sz w:val="18"/>
           <w:szCs w:val="18"/>
         </w:rPr>
-        <w:t xml:space="preserve"> | Name   | Email            | </w:t>
-      </w:r>
-      <w:proofErr w:type="gramStart"/>
+        <w:t xml:space="preserve"> | Name   | Email            | Password  | </w:t>
+      </w:r>
+      <w:proofErr w:type="spellStart"/>
       <w:r>
         <w:rPr>
           <w:rFonts w:ascii="Courier New" w:hAnsi="Courier New" w:cs="Courier New"/>
           <w:sz w:val="18"/>
           <w:szCs w:val="18"/>
         </w:rPr>
-        <w:t>Password  |</w:t>
-      </w:r>
-      <w:proofErr w:type="gramEnd"/>
+        <w:t>ContactNumber</w:t>
+      </w:r>
+      <w:proofErr w:type="spellEnd"/>
       <w:r>
         <w:rPr>
           <w:rFonts w:ascii="Courier New" w:hAnsi="Courier New" w:cs="Courier New"/>
           <w:sz w:val="18"/>
           <w:szCs w:val="18"/>
         </w:rPr>
-        <w:t xml:space="preserve"> </w:t>
-      </w:r>
-      <w:proofErr w:type="spellStart"/>
-      <w:r>
+        <w:t xml:space="preserve"> | Address   |</w:t>
+      </w:r>
+    </w:p>
+    <w:p>
+      <w:pPr>
         <w:rPr>
           <w:rFonts w:ascii="Courier New" w:hAnsi="Courier New" w:cs="Courier New"/>
           <w:sz w:val="18"/>
           <w:szCs w:val="18"/>
         </w:rPr>
-        <w:t>ContactNumber</w:t>
-      </w:r>
-      <w:proofErr w:type="spellEnd"/>
+      </w:pPr>
       <w:r>
         <w:rPr>
           <w:rFonts w:ascii="Courier New" w:hAnsi="Courier New" w:cs="Courier New"/>
           <w:sz w:val="18"/>
           <w:szCs w:val="18"/>
         </w:rPr>
-        <w:t xml:space="preserve"> | Address   |</w:t>
+        <w:t>+--------+--------+------------------+-----------+---------------+-----------+</w:t>
       </w:r>
     </w:p>
     <w:p>
@@ -407,7 +392,7 @@
           <w:sz w:val="18"/>
           <w:szCs w:val="18"/>
         </w:rPr>
-        <w:t>+--------+--------+------------------+-----------+---------------+-----------+</w:t>
+        <w:t>|      1 | Raj    | raj@gmail.com    | raj123    | 9876543210    | Delhi     |</w:t>
       </w:r>
     </w:p>
     <w:p>
@@ -424,7 +409,7 @@
           <w:sz w:val="18"/>
           <w:szCs w:val="18"/>
         </w:rPr>
-        <w:t>|      1 | Raj    | raj@gmail.com    | raj123    | 9876543210    | Delhi     |</w:t>
+        <w:t>|      2 | Ani    | ani@gmail.com    | ani789    | 8765432109    | Mumbai    |</w:t>
       </w:r>
     </w:p>
     <w:p>
@@ -441,7 +426,7 @@
           <w:sz w:val="18"/>
           <w:szCs w:val="18"/>
         </w:rPr>
-        <w:t>|      2 | Ani    | ani@gmail.com    | ani789    | 8765432109    | Mumbai    |</w:t>
+        <w:t>|      3 | Sam    | sam@gmail.com    | sam456    | 7654321098    | Kolkata   |</w:t>
       </w:r>
     </w:p>
     <w:p>
@@ -458,7 +443,7 @@
           <w:sz w:val="18"/>
           <w:szCs w:val="18"/>
         </w:rPr>
-        <w:t>|      3 | Sam    | sam@gmail.com    | sam456    | 7654321098    | Kolkata   |</w:t>
+        <w:t>|      4 | Kiran  | kiran@gmail.com  | kiran321  | 6543210987    | Chennai   |</w:t>
       </w:r>
     </w:p>
     <w:p>
@@ -475,25 +460,24 @@
           <w:sz w:val="18"/>
           <w:szCs w:val="18"/>
         </w:rPr>
-        <w:t xml:space="preserve">|      4 | </w:t>
-      </w:r>
-      <w:proofErr w:type="gramStart"/>
-      <w:r>
+        <w:t>|      5 | Meera  | meera@gmail.com  | meera111  | 5432109876    | Hyderabad |</w:t>
+      </w:r>
+    </w:p>
+    <w:p>
+      <w:pPr>
         <w:rPr>
           <w:rFonts w:ascii="Courier New" w:hAnsi="Courier New" w:cs="Courier New"/>
           <w:sz w:val="18"/>
           <w:szCs w:val="18"/>
         </w:rPr>
-        <w:t>Kiran  |</w:t>
-      </w:r>
-      <w:proofErr w:type="gramEnd"/>
+      </w:pPr>
       <w:r>
         <w:rPr>
           <w:rFonts w:ascii="Courier New" w:hAnsi="Courier New" w:cs="Courier New"/>
           <w:sz w:val="18"/>
           <w:szCs w:val="18"/>
         </w:rPr>
-        <w:t xml:space="preserve"> kiran@gmail.com  | kiran321  | 6543210987    | Chennai   |</w:t>
+        <w:t>|      6 | Vikram | vikram@gmail.com | vikram999 | 4321098765    | Pune      |</w:t>
       </w:r>
     </w:p>
     <w:p>
@@ -510,75 +494,23 @@
           <w:sz w:val="18"/>
           <w:szCs w:val="18"/>
         </w:rPr>
-        <w:t xml:space="preserve">|      5 | </w:t>
-      </w:r>
-      <w:proofErr w:type="gramStart"/>
-      <w:r>
+        <w:t>|      7 | Sita   | sita@gmail.com   | sita555   | 3210987654    | Bangalore |</w:t>
+      </w:r>
+    </w:p>
+    <w:p>
+      <w:pPr>
         <w:rPr>
           <w:rFonts w:ascii="Courier New" w:hAnsi="Courier New" w:cs="Courier New"/>
           <w:sz w:val="18"/>
           <w:szCs w:val="18"/>
         </w:rPr>
-        <w:t>Meera  |</w:t>
-      </w:r>
-      <w:proofErr w:type="gramEnd"/>
+      </w:pPr>
       <w:r>
         <w:rPr>
           <w:rFonts w:ascii="Courier New" w:hAnsi="Courier New" w:cs="Courier New"/>
           <w:sz w:val="18"/>
           <w:szCs w:val="18"/>
         </w:rPr>
-        <w:t xml:space="preserve"> meera@gmail.com  | meera111  | 5432109876    | Hyderabad |</w:t>
-      </w:r>
-    </w:p>
-    <w:p>
-      <w:pPr>
-        <w:rPr>
-          <w:rFonts w:ascii="Courier New" w:hAnsi="Courier New" w:cs="Courier New"/>
-          <w:sz w:val="18"/>
-          <w:szCs w:val="18"/>
-        </w:rPr>
-      </w:pPr>
-      <w:r>
-        <w:rPr>
-          <w:rFonts w:ascii="Courier New" w:hAnsi="Courier New" w:cs="Courier New"/>
-          <w:sz w:val="18"/>
-          <w:szCs w:val="18"/>
-        </w:rPr>
-        <w:t>|      6 | Vikram | vikram@gmail.com | vikram999 | 4321098765    | Pune      |</w:t>
-      </w:r>
-    </w:p>
-    <w:p>
-      <w:pPr>
-        <w:rPr>
-          <w:rFonts w:ascii="Courier New" w:hAnsi="Courier New" w:cs="Courier New"/>
-          <w:sz w:val="18"/>
-          <w:szCs w:val="18"/>
-        </w:rPr>
-      </w:pPr>
-      <w:r>
-        <w:rPr>
-          <w:rFonts w:ascii="Courier New" w:hAnsi="Courier New" w:cs="Courier New"/>
-          <w:sz w:val="18"/>
-          <w:szCs w:val="18"/>
-        </w:rPr>
-        <w:t>|      7 | Sita   | sita@gmail.com   | sita555   | 3210987654    | Bangalore |</w:t>
-      </w:r>
-    </w:p>
-    <w:p>
-      <w:pPr>
-        <w:rPr>
-          <w:rFonts w:ascii="Courier New" w:hAnsi="Courier New" w:cs="Courier New"/>
-          <w:sz w:val="18"/>
-          <w:szCs w:val="18"/>
-        </w:rPr>
-      </w:pPr>
-      <w:r>
-        <w:rPr>
-          <w:rFonts w:ascii="Courier New" w:hAnsi="Courier New" w:cs="Courier New"/>
-          <w:sz w:val="18"/>
-          <w:szCs w:val="18"/>
-        </w:rPr>
         <w:t>+--------+--------+------------------+-----------+---------------+-----------+</w:t>
       </w:r>
     </w:p>
@@ -750,25 +682,7 @@
           <w:sz w:val="16"/>
           <w:szCs w:val="16"/>
         </w:rPr>
-        <w:t xml:space="preserve"> | Weight | </w:t>
-      </w:r>
-      <w:proofErr w:type="gramStart"/>
-      <w:r>
-        <w:rPr>
-          <w:rFonts w:ascii="Courier New" w:hAnsi="Courier New" w:cs="Courier New"/>
-          <w:sz w:val="16"/>
-          <w:szCs w:val="16"/>
-        </w:rPr>
-        <w:t>Status  |</w:t>
-      </w:r>
-      <w:proofErr w:type="gramEnd"/>
-      <w:r>
-        <w:rPr>
-          <w:rFonts w:ascii="Courier New" w:hAnsi="Courier New" w:cs="Courier New"/>
-          <w:sz w:val="16"/>
-          <w:szCs w:val="16"/>
-        </w:rPr>
-        <w:t xml:space="preserve"> </w:t>
+        <w:t xml:space="preserve"> | Weight | Status  | </w:t>
       </w:r>
       <w:proofErr w:type="spellStart"/>
       <w:r>
@@ -1098,25 +1012,7 @@
           <w:sz w:val="16"/>
           <w:szCs w:val="16"/>
         </w:rPr>
-        <w:t xml:space="preserve">|       102 |        3 |          5 |   2.50 | </w:t>
-      </w:r>
-      <w:proofErr w:type="gramStart"/>
-      <w:r>
-        <w:rPr>
-          <w:rFonts w:ascii="Courier New" w:hAnsi="Courier New" w:cs="Courier New"/>
-          <w:sz w:val="16"/>
-          <w:szCs w:val="16"/>
-        </w:rPr>
-        <w:t>Delivered  |</w:t>
-      </w:r>
-      <w:proofErr w:type="gramEnd"/>
-      <w:r>
-        <w:rPr>
-          <w:rFonts w:ascii="Courier New" w:hAnsi="Courier New" w:cs="Courier New"/>
-          <w:sz w:val="16"/>
-          <w:szCs w:val="16"/>
-        </w:rPr>
-        <w:t xml:space="preserve"> TRK876543      | 2025-03-28   |</w:t>
+        <w:t>|       102 |        3 |          5 |   2.50 | Delivered  | TRK876543      | 2025-03-28   |</w:t>
       </w:r>
     </w:p>
     <w:p>
@@ -1184,25 +1080,7 @@
           <w:sz w:val="16"/>
           <w:szCs w:val="16"/>
         </w:rPr>
-        <w:t xml:space="preserve">|       106 |        7 |          3 |   6.50 | </w:t>
-      </w:r>
-      <w:proofErr w:type="gramStart"/>
-      <w:r>
-        <w:rPr>
-          <w:rFonts w:ascii="Courier New" w:hAnsi="Courier New" w:cs="Courier New"/>
-          <w:sz w:val="16"/>
-          <w:szCs w:val="16"/>
-        </w:rPr>
-        <w:t>Delivered  |</w:t>
-      </w:r>
-      <w:proofErr w:type="gramEnd"/>
-      <w:r>
-        <w:rPr>
-          <w:rFonts w:ascii="Courier New" w:hAnsi="Courier New" w:cs="Courier New"/>
-          <w:sz w:val="16"/>
-          <w:szCs w:val="16"/>
-        </w:rPr>
-        <w:t xml:space="preserve"> TRK432109      | 2025-03-27   |</w:t>
+        <w:t>|       106 |        7 |          3 |   6.50 | Delivered  | TRK432109      | 2025-03-27   |</w:t>
       </w:r>
     </w:p>
     <w:p>
@@ -1385,25 +1263,7 @@
           <w:sz w:val="16"/>
           <w:szCs w:val="16"/>
         </w:rPr>
-        <w:t xml:space="preserve"> | Weight | </w:t>
-      </w:r>
-      <w:proofErr w:type="gramStart"/>
-      <w:r>
-        <w:rPr>
-          <w:rFonts w:ascii="Courier New" w:hAnsi="Courier New" w:cs="Courier New"/>
-          <w:sz w:val="16"/>
-          <w:szCs w:val="16"/>
-        </w:rPr>
-        <w:t>Status  |</w:t>
-      </w:r>
-      <w:proofErr w:type="gramEnd"/>
-      <w:r>
-        <w:rPr>
-          <w:rFonts w:ascii="Courier New" w:hAnsi="Courier New" w:cs="Courier New"/>
-          <w:sz w:val="16"/>
-          <w:szCs w:val="16"/>
-        </w:rPr>
-        <w:t xml:space="preserve"> </w:t>
+        <w:t xml:space="preserve"> | Weight | Status  | </w:t>
       </w:r>
       <w:proofErr w:type="spellStart"/>
       <w:r>
@@ -1668,25 +1528,7 @@
           <w:sz w:val="16"/>
           <w:szCs w:val="16"/>
         </w:rPr>
-        <w:t xml:space="preserve"> | Weight | </w:t>
-      </w:r>
-      <w:proofErr w:type="gramStart"/>
-      <w:r>
-        <w:rPr>
-          <w:rFonts w:ascii="Courier New" w:hAnsi="Courier New" w:cs="Courier New"/>
-          <w:sz w:val="16"/>
-          <w:szCs w:val="16"/>
-        </w:rPr>
-        <w:t>Status  |</w:t>
-      </w:r>
-      <w:proofErr w:type="gramEnd"/>
-      <w:r>
-        <w:rPr>
-          <w:rFonts w:ascii="Courier New" w:hAnsi="Courier New" w:cs="Courier New"/>
-          <w:sz w:val="16"/>
-          <w:szCs w:val="16"/>
-        </w:rPr>
-        <w:t xml:space="preserve"> </w:t>
+        <w:t xml:space="preserve"> | Weight | Status  | </w:t>
       </w:r>
       <w:proofErr w:type="spellStart"/>
       <w:r>
@@ -2259,25 +2101,7 @@
           <w:sz w:val="16"/>
           <w:szCs w:val="16"/>
         </w:rPr>
-        <w:t xml:space="preserve"> | Weight | </w:t>
-      </w:r>
-      <w:proofErr w:type="gramStart"/>
-      <w:r>
-        <w:rPr>
-          <w:rFonts w:ascii="Courier New" w:hAnsi="Courier New" w:cs="Courier New"/>
-          <w:sz w:val="16"/>
-          <w:szCs w:val="16"/>
-        </w:rPr>
-        <w:t>Status  |</w:t>
-      </w:r>
-      <w:proofErr w:type="gramEnd"/>
-      <w:r>
-        <w:rPr>
-          <w:rFonts w:ascii="Courier New" w:hAnsi="Courier New" w:cs="Courier New"/>
-          <w:sz w:val="16"/>
-          <w:szCs w:val="16"/>
-        </w:rPr>
-        <w:t xml:space="preserve"> </w:t>
+        <w:t xml:space="preserve"> | Weight | Status  | </w:t>
       </w:r>
       <w:proofErr w:type="spellStart"/>
       <w:r>
@@ -2653,25 +2477,7 @@
           <w:sz w:val="16"/>
           <w:szCs w:val="16"/>
         </w:rPr>
-        <w:t xml:space="preserve">|       102 |        3 |          5 |   2.50 | </w:t>
-      </w:r>
-      <w:proofErr w:type="gramStart"/>
-      <w:r>
-        <w:rPr>
-          <w:rFonts w:ascii="Courier New" w:hAnsi="Courier New" w:cs="Courier New"/>
-          <w:sz w:val="16"/>
-          <w:szCs w:val="16"/>
-        </w:rPr>
-        <w:t>Delivered  |</w:t>
-      </w:r>
-      <w:proofErr w:type="gramEnd"/>
-      <w:r>
-        <w:rPr>
-          <w:rFonts w:ascii="Courier New" w:hAnsi="Courier New" w:cs="Courier New"/>
-          <w:sz w:val="16"/>
-          <w:szCs w:val="16"/>
-        </w:rPr>
-        <w:t xml:space="preserve"> TRK876543      | 2025-03-28   |</w:t>
+        <w:t>|       102 |        3 |          5 |   2.50 | Delivered  | TRK876543      | 2025-03-28   |</w:t>
       </w:r>
     </w:p>
     <w:p>
@@ -2765,7 +2571,7 @@
         <w:rPr>
           <w:rFonts w:ascii="Times New Roman" w:hAnsi="Times New Roman" w:cs="Times New Roman"/>
         </w:rPr>
-        <w:t xml:space="preserve">12. Retrieve employees whose names contain 'John' 13. </w:t>
+        <w:t xml:space="preserve">12. Retrieve employees whose names contain 'John' </w:t>
       </w:r>
     </w:p>
     <w:p>
@@ -2856,25 +2662,24 @@
           <w:sz w:val="20"/>
           <w:szCs w:val="20"/>
         </w:rPr>
-        <w:t xml:space="preserve"> | </w:t>
-      </w:r>
-      <w:proofErr w:type="gramStart"/>
-      <w:r>
+        <w:t xml:space="preserve"> | Role  | Salary   |</w:t>
+      </w:r>
+    </w:p>
+    <w:p>
+      <w:pPr>
         <w:rPr>
           <w:rFonts w:ascii="Courier New" w:hAnsi="Courier New" w:cs="Courier New"/>
           <w:sz w:val="20"/>
           <w:szCs w:val="20"/>
         </w:rPr>
-        <w:t>Role  |</w:t>
-      </w:r>
-      <w:proofErr w:type="gramEnd"/>
+      </w:pPr>
       <w:r>
         <w:rPr>
           <w:rFonts w:ascii="Courier New" w:hAnsi="Courier New" w:cs="Courier New"/>
           <w:sz w:val="20"/>
           <w:szCs w:val="20"/>
         </w:rPr>
-        <w:t xml:space="preserve"> Salary   |</w:t>
+        <w:t>+------------+------+----------------+---------------+-------+----------+</w:t>
       </w:r>
     </w:p>
     <w:p>
@@ -2891,7 +2696,7 @@
           <w:sz w:val="20"/>
           <w:szCs w:val="20"/>
         </w:rPr>
-        <w:t>+------------+------+----------------+---------------+-------+----------+</w:t>
+        <w:t>|        301 | Amit | amit@gmail.com | 7654321098    | Agent | 28000.00 |</w:t>
       </w:r>
     </w:p>
     <w:p>
@@ -2908,23 +2713,6 @@
           <w:sz w:val="20"/>
           <w:szCs w:val="20"/>
         </w:rPr>
-        <w:t>|        301 | Amit | amit@gmail.com | 7654321098    | Agent | 28000.00 |</w:t>
-      </w:r>
-    </w:p>
-    <w:p>
-      <w:pPr>
-        <w:rPr>
-          <w:rFonts w:ascii="Courier New" w:hAnsi="Courier New" w:cs="Courier New"/>
-          <w:sz w:val="20"/>
-          <w:szCs w:val="20"/>
-        </w:rPr>
-      </w:pPr>
-      <w:r>
-        <w:rPr>
-          <w:rFonts w:ascii="Courier New" w:hAnsi="Courier New" w:cs="Courier New"/>
-          <w:sz w:val="20"/>
-          <w:szCs w:val="20"/>
-        </w:rPr>
         <w:t>+------------+------+----------------+---------------+-------+----------+</w:t>
       </w:r>
     </w:p>
@@ -3152,142 +2940,76 @@
           <w:sz w:val="16"/>
           <w:szCs w:val="16"/>
         </w:rPr>
-        <w:t>|       501 |       101 |        401 |   5.99 | 2025-03-</w:t>
-      </w:r>
-      <w:proofErr w:type="gramStart"/>
-      <w:r>
-        <w:rPr>
-          <w:rFonts w:ascii="Courier New" w:hAnsi="Courier New" w:cs="Courier New"/>
-          <w:sz w:val="16"/>
-          <w:szCs w:val="16"/>
-        </w:rPr>
-        <w:t>25  |</w:t>
-      </w:r>
-      <w:proofErr w:type="gramEnd"/>
-    </w:p>
-    <w:p>
-      <w:pPr>
-        <w:rPr>
-          <w:rFonts w:ascii="Courier New" w:hAnsi="Courier New" w:cs="Courier New"/>
-          <w:sz w:val="16"/>
-          <w:szCs w:val="16"/>
-        </w:rPr>
-      </w:pPr>
-      <w:r>
-        <w:rPr>
-          <w:rFonts w:ascii="Courier New" w:hAnsi="Courier New" w:cs="Courier New"/>
-          <w:sz w:val="16"/>
-          <w:szCs w:val="16"/>
-        </w:rPr>
-        <w:t xml:space="preserve">|       502 |       102 |        402 </w:t>
-      </w:r>
-      <w:proofErr w:type="gramStart"/>
-      <w:r>
-        <w:rPr>
-          <w:rFonts w:ascii="Courier New" w:hAnsi="Courier New" w:cs="Courier New"/>
-          <w:sz w:val="16"/>
-          <w:szCs w:val="16"/>
-        </w:rPr>
-        <w:t>|  12.99</w:t>
-      </w:r>
-      <w:proofErr w:type="gramEnd"/>
-      <w:r>
-        <w:rPr>
-          <w:rFonts w:ascii="Courier New" w:hAnsi="Courier New" w:cs="Courier New"/>
-          <w:sz w:val="16"/>
-          <w:szCs w:val="16"/>
-        </w:rPr>
-        <w:t xml:space="preserve"> | 2025-03-26  |</w:t>
-      </w:r>
-    </w:p>
-    <w:p>
-      <w:pPr>
-        <w:rPr>
-          <w:rFonts w:ascii="Courier New" w:hAnsi="Courier New" w:cs="Courier New"/>
-          <w:sz w:val="16"/>
-          <w:szCs w:val="16"/>
-        </w:rPr>
-      </w:pPr>
-      <w:r>
-        <w:rPr>
-          <w:rFonts w:ascii="Courier New" w:hAnsi="Courier New" w:cs="Courier New"/>
-          <w:sz w:val="16"/>
-          <w:szCs w:val="16"/>
-        </w:rPr>
-        <w:t>|       503 |       103 |        403 |   5.99 | 2025-03-</w:t>
-      </w:r>
-      <w:proofErr w:type="gramStart"/>
-      <w:r>
-        <w:rPr>
-          <w:rFonts w:ascii="Courier New" w:hAnsi="Courier New" w:cs="Courier New"/>
-          <w:sz w:val="16"/>
-          <w:szCs w:val="16"/>
-        </w:rPr>
-        <w:t>27  |</w:t>
-      </w:r>
-      <w:proofErr w:type="gramEnd"/>
-    </w:p>
-    <w:p>
-      <w:pPr>
-        <w:rPr>
-          <w:rFonts w:ascii="Courier New" w:hAnsi="Courier New" w:cs="Courier New"/>
-          <w:sz w:val="16"/>
-          <w:szCs w:val="16"/>
-        </w:rPr>
-      </w:pPr>
-      <w:r>
-        <w:rPr>
-          <w:rFonts w:ascii="Courier New" w:hAnsi="Courier New" w:cs="Courier New"/>
-          <w:sz w:val="16"/>
-          <w:szCs w:val="16"/>
-        </w:rPr>
-        <w:t xml:space="preserve">|       504 |       104 |        401 </w:t>
-      </w:r>
-      <w:proofErr w:type="gramStart"/>
-      <w:r>
-        <w:rPr>
-          <w:rFonts w:ascii="Courier New" w:hAnsi="Courier New" w:cs="Courier New"/>
-          <w:sz w:val="16"/>
-          <w:szCs w:val="16"/>
-        </w:rPr>
-        <w:t>|  12.99</w:t>
-      </w:r>
-      <w:proofErr w:type="gramEnd"/>
-      <w:r>
-        <w:rPr>
-          <w:rFonts w:ascii="Courier New" w:hAnsi="Courier New" w:cs="Courier New"/>
-          <w:sz w:val="16"/>
-          <w:szCs w:val="16"/>
-        </w:rPr>
-        <w:t xml:space="preserve"> | 2025-03-28  |</w:t>
-      </w:r>
-    </w:p>
-    <w:p>
-      <w:pPr>
-        <w:rPr>
-          <w:rFonts w:ascii="Courier New" w:hAnsi="Courier New" w:cs="Courier New"/>
-          <w:sz w:val="16"/>
-          <w:szCs w:val="16"/>
-        </w:rPr>
-      </w:pPr>
-      <w:r>
-        <w:rPr>
-          <w:rFonts w:ascii="Courier New" w:hAnsi="Courier New" w:cs="Courier New"/>
-          <w:sz w:val="16"/>
-          <w:szCs w:val="16"/>
-        </w:rPr>
-        <w:t>|       505 |       105 |        402 |   5.99 | 2025-03-</w:t>
-      </w:r>
-      <w:proofErr w:type="gramStart"/>
-      <w:r>
-        <w:rPr>
-          <w:rFonts w:ascii="Courier New" w:hAnsi="Courier New" w:cs="Courier New"/>
-          <w:sz w:val="16"/>
-          <w:szCs w:val="16"/>
-        </w:rPr>
-        <w:t>29  |</w:t>
-      </w:r>
-      <w:proofErr w:type="gramEnd"/>
+        <w:t>|       501 |       101 |        401 |   5.99 | 2025-03-25  |</w:t>
+      </w:r>
+    </w:p>
+    <w:p>
+      <w:pPr>
+        <w:rPr>
+          <w:rFonts w:ascii="Courier New" w:hAnsi="Courier New" w:cs="Courier New"/>
+          <w:sz w:val="16"/>
+          <w:szCs w:val="16"/>
+        </w:rPr>
+      </w:pPr>
+      <w:r>
+        <w:rPr>
+          <w:rFonts w:ascii="Courier New" w:hAnsi="Courier New" w:cs="Courier New"/>
+          <w:sz w:val="16"/>
+          <w:szCs w:val="16"/>
+        </w:rPr>
+        <w:t>|       502 |       102 |        402 |  12.99 | 2025-03-26  |</w:t>
+      </w:r>
+    </w:p>
+    <w:p>
+      <w:pPr>
+        <w:rPr>
+          <w:rFonts w:ascii="Courier New" w:hAnsi="Courier New" w:cs="Courier New"/>
+          <w:sz w:val="16"/>
+          <w:szCs w:val="16"/>
+        </w:rPr>
+      </w:pPr>
+      <w:r>
+        <w:rPr>
+          <w:rFonts w:ascii="Courier New" w:hAnsi="Courier New" w:cs="Courier New"/>
+          <w:sz w:val="16"/>
+          <w:szCs w:val="16"/>
+        </w:rPr>
+        <w:t>|       503 |       103 |        403 |   5.99 | 2025-03-27  |</w:t>
+      </w:r>
+    </w:p>
+    <w:p>
+      <w:pPr>
+        <w:rPr>
+          <w:rFonts w:ascii="Courier New" w:hAnsi="Courier New" w:cs="Courier New"/>
+          <w:sz w:val="16"/>
+          <w:szCs w:val="16"/>
+        </w:rPr>
+      </w:pPr>
+      <w:r>
+        <w:rPr>
+          <w:rFonts w:ascii="Courier New" w:hAnsi="Courier New" w:cs="Courier New"/>
+          <w:sz w:val="16"/>
+          <w:szCs w:val="16"/>
+        </w:rPr>
+        <w:t>|       504 |       104 |        401 |  12.99 | 2025-03-28  |</w:t>
+      </w:r>
+    </w:p>
+    <w:p>
+      <w:pPr>
+        <w:rPr>
+          <w:rFonts w:ascii="Courier New" w:hAnsi="Courier New" w:cs="Courier New"/>
+          <w:sz w:val="16"/>
+          <w:szCs w:val="16"/>
+        </w:rPr>
+      </w:pPr>
+      <w:r>
+        <w:rPr>
+          <w:rFonts w:ascii="Courier New" w:hAnsi="Courier New" w:cs="Courier New"/>
+          <w:sz w:val="16"/>
+          <w:szCs w:val="16"/>
+        </w:rPr>
+        <w:t>|       505 |       105 |        402 |   5.99 | 2025-03-29  |</w:t>
+      </w:r>
     </w:p>
     <w:p>
       <w:pPr>
@@ -3304,53 +3026,25 @@
           <w:szCs w:val="16"/>
         </w:rPr>
         <w:lastRenderedPageBreak/>
-        <w:t xml:space="preserve">|       506 |       106 |        403 </w:t>
-      </w:r>
-      <w:proofErr w:type="gramStart"/>
-      <w:r>
-        <w:rPr>
-          <w:rFonts w:ascii="Courier New" w:hAnsi="Courier New" w:cs="Courier New"/>
-          <w:sz w:val="16"/>
-          <w:szCs w:val="16"/>
-        </w:rPr>
-        <w:t>|  12.99</w:t>
-      </w:r>
-      <w:proofErr w:type="gramEnd"/>
-      <w:r>
-        <w:rPr>
-          <w:rFonts w:ascii="Courier New" w:hAnsi="Courier New" w:cs="Courier New"/>
-          <w:sz w:val="16"/>
-          <w:szCs w:val="16"/>
-        </w:rPr>
-        <w:t xml:space="preserve"> | 2025-03-30  |</w:t>
-      </w:r>
-    </w:p>
-    <w:p>
-      <w:pPr>
-        <w:rPr>
-          <w:rFonts w:ascii="Courier New" w:hAnsi="Courier New" w:cs="Courier New"/>
-          <w:sz w:val="16"/>
-          <w:szCs w:val="16"/>
-        </w:rPr>
-      </w:pPr>
-      <w:r>
-        <w:rPr>
-          <w:rFonts w:ascii="Courier New" w:hAnsi="Courier New" w:cs="Courier New"/>
-          <w:sz w:val="16"/>
-          <w:szCs w:val="16"/>
-        </w:rPr>
-        <w:t>|       507 |       107 |        401 |   5.99 | 2025-03-</w:t>
-      </w:r>
-      <w:proofErr w:type="gramStart"/>
-      <w:r>
-        <w:rPr>
-          <w:rFonts w:ascii="Courier New" w:hAnsi="Courier New" w:cs="Courier New"/>
-          <w:sz w:val="16"/>
-          <w:szCs w:val="16"/>
-        </w:rPr>
-        <w:t>31  |</w:t>
-      </w:r>
-      <w:proofErr w:type="gramEnd"/>
+        <w:t>|       506 |       106 |        403 |  12.99 | 2025-03-30  |</w:t>
+      </w:r>
+    </w:p>
+    <w:p>
+      <w:pPr>
+        <w:rPr>
+          <w:rFonts w:ascii="Courier New" w:hAnsi="Courier New" w:cs="Courier New"/>
+          <w:sz w:val="16"/>
+          <w:szCs w:val="16"/>
+        </w:rPr>
+      </w:pPr>
+      <w:r>
+        <w:rPr>
+          <w:rFonts w:ascii="Courier New" w:hAnsi="Courier New" w:cs="Courier New"/>
+          <w:sz w:val="16"/>
+          <w:szCs w:val="16"/>
+        </w:rPr>
+        <w:t>|       507 |       107 |        401 |   5.99 | 2025-03-31  |</w:t>
+      </w:r>
     </w:p>
     <w:p>
       <w:pPr>

</xml_diff>